<commit_message>
Fixed #348 Hyperlinks from sub-template does not work.
</commit_message>
<xml_diff>
--- a/tests/org.obeonetwork.m2doc.tests/resources/template/callInFooter/callInFooter-expected-generation.docx
+++ b/tests/org.obeonetwork.m2doc.tests/resources/template/callInFooter/callInFooter-expected-generation.docx
@@ -73,12 +73,6 @@
         <w:lang w:val="en-US"/>
       </w:rPr>
     </w:pPr>
-    <w:r>
-      <w:rPr>
-        <w:lang w:val="en-US"/>
-      </w:rPr>
-      <w:t/>
-    </w:r>
     <w:r>
       <w:rPr>
         <w:lang w:val="en-US"/>

</xml_diff>